<commit_message>
Added reaad me file
</commit_message>
<xml_diff>
--- a/Assignment/635-A-Pawel-Gajewski/635-A-Pawel-Gajewski.docx
+++ b/Assignment/635-A-Pawel-Gajewski/635-A-Pawel-Gajewski.docx
@@ -442,23 +442,6 @@
     <w:p>
       <w:pPr>
         <w:pStyle w:val="Default"/>
-        <w:jc w:val="right"/>
-        <w:rPr>
-          <w:sz w:val="36"/>
-        </w:rPr>
-      </w:pPr>
-      <w:proofErr w:type="gramStart"/>
-      <w:r>
-        <w:rPr>
-          <w:sz w:val="36"/>
-        </w:rPr>
-        <w:t>page</w:t>
-      </w:r>
-      <w:proofErr w:type="gramEnd"/>
-    </w:p>
-    <w:p>
-      <w:pPr>
-        <w:pStyle w:val="Default"/>
         <w:rPr>
           <w:sz w:val="36"/>
         </w:rPr>
@@ -571,7 +554,7 @@
           <w:sz w:val="32"/>
           <w:szCs w:val="23"/>
         </w:rPr>
-        <w:t>_______________________3</w:t>
+        <w:t>_______________________4</w:t>
       </w:r>
     </w:p>
     <w:p>
@@ -649,7 +632,7 @@
           <w:sz w:val="32"/>
           <w:szCs w:val="23"/>
         </w:rPr>
-        <w:t>4</w:t>
+        <w:t>5</w:t>
       </w:r>
     </w:p>
     <w:p>
@@ -687,154 +670,161 @@
           <w:sz w:val="32"/>
           <w:szCs w:val="23"/>
         </w:rPr>
-        <w:t>4</w:t>
-      </w:r>
-    </w:p>
-    <w:p>
-      <w:pPr>
-        <w:rPr>
-          <w:rFonts w:cstheme="minorHAnsi"/>
-          <w:sz w:val="24"/>
-          <w:szCs w:val="24"/>
-        </w:rPr>
-      </w:pPr>
-    </w:p>
-    <w:p>
-      <w:pPr>
-        <w:rPr>
-          <w:rFonts w:cstheme="minorHAnsi"/>
-          <w:sz w:val="24"/>
-          <w:szCs w:val="24"/>
-        </w:rPr>
-      </w:pPr>
-    </w:p>
-    <w:p>
-      <w:pPr>
-        <w:rPr>
-          <w:rFonts w:cstheme="minorHAnsi"/>
-          <w:sz w:val="24"/>
-          <w:szCs w:val="24"/>
-        </w:rPr>
-      </w:pPr>
-    </w:p>
-    <w:p>
-      <w:pPr>
-        <w:rPr>
-          <w:rFonts w:cstheme="minorHAnsi"/>
-          <w:sz w:val="24"/>
-          <w:szCs w:val="24"/>
-        </w:rPr>
-      </w:pPr>
-    </w:p>
-    <w:p>
-      <w:pPr>
-        <w:rPr>
-          <w:rFonts w:cstheme="minorHAnsi"/>
-          <w:sz w:val="24"/>
-          <w:szCs w:val="24"/>
-        </w:rPr>
-      </w:pPr>
-    </w:p>
-    <w:p>
-      <w:pPr>
-        <w:rPr>
-          <w:rFonts w:cstheme="minorHAnsi"/>
-          <w:sz w:val="24"/>
-          <w:szCs w:val="24"/>
-        </w:rPr>
-      </w:pPr>
-    </w:p>
-    <w:p>
-      <w:pPr>
-        <w:rPr>
-          <w:rFonts w:cstheme="minorHAnsi"/>
-          <w:sz w:val="24"/>
-          <w:szCs w:val="24"/>
-        </w:rPr>
-      </w:pPr>
-    </w:p>
-    <w:p>
-      <w:pPr>
-        <w:rPr>
-          <w:rFonts w:cstheme="minorHAnsi"/>
-          <w:sz w:val="24"/>
-          <w:szCs w:val="24"/>
-        </w:rPr>
-      </w:pPr>
-    </w:p>
-    <w:p>
-      <w:pPr>
-        <w:rPr>
-          <w:rFonts w:cstheme="minorHAnsi"/>
-          <w:sz w:val="24"/>
-          <w:szCs w:val="24"/>
-        </w:rPr>
-      </w:pPr>
-    </w:p>
-    <w:p>
-      <w:pPr>
-        <w:rPr>
-          <w:rFonts w:cstheme="minorHAnsi"/>
-          <w:sz w:val="24"/>
-          <w:szCs w:val="24"/>
-        </w:rPr>
-      </w:pPr>
-    </w:p>
-    <w:p>
-      <w:pPr>
-        <w:rPr>
-          <w:rFonts w:cstheme="minorHAnsi"/>
-          <w:sz w:val="24"/>
-          <w:szCs w:val="24"/>
-        </w:rPr>
-      </w:pPr>
-    </w:p>
-    <w:p>
-      <w:pPr>
-        <w:rPr>
-          <w:rFonts w:cstheme="minorHAnsi"/>
-          <w:sz w:val="24"/>
-          <w:szCs w:val="24"/>
-        </w:rPr>
-      </w:pPr>
-    </w:p>
-    <w:p>
-      <w:pPr>
-        <w:rPr>
-          <w:rFonts w:cstheme="minorHAnsi"/>
-          <w:sz w:val="24"/>
-          <w:szCs w:val="24"/>
-        </w:rPr>
-      </w:pPr>
-    </w:p>
-    <w:p>
-      <w:pPr>
-        <w:rPr>
-          <w:rFonts w:cstheme="minorHAnsi"/>
-          <w:sz w:val="24"/>
-          <w:szCs w:val="24"/>
-        </w:rPr>
-      </w:pPr>
-    </w:p>
-    <w:p>
-      <w:pPr>
-        <w:rPr>
-          <w:rFonts w:cstheme="minorHAnsi"/>
-          <w:sz w:val="24"/>
-          <w:szCs w:val="24"/>
-        </w:rPr>
-      </w:pPr>
-    </w:p>
-    <w:p>
-      <w:pPr>
-        <w:rPr>
-          <w:rFonts w:cstheme="minorHAnsi"/>
-          <w:sz w:val="24"/>
-          <w:szCs w:val="24"/>
-        </w:rPr>
-      </w:pPr>
-      <w:bookmarkStart w:id="0" w:name="_GoBack"/>
-      <w:bookmarkEnd w:id="0"/>
+        <w:t>5</w:t>
+      </w:r>
+    </w:p>
+    <w:p>
+      <w:pPr>
+        <w:rPr>
+          <w:rFonts w:cstheme="minorHAnsi"/>
+          <w:sz w:val="24"/>
+          <w:szCs w:val="24"/>
+        </w:rPr>
+      </w:pPr>
+    </w:p>
+    <w:p>
+      <w:pPr>
+        <w:rPr>
+          <w:rFonts w:cstheme="minorHAnsi"/>
+          <w:sz w:val="24"/>
+          <w:szCs w:val="24"/>
+        </w:rPr>
+      </w:pPr>
+    </w:p>
+    <w:p>
+      <w:pPr>
+        <w:rPr>
+          <w:rFonts w:cstheme="minorHAnsi"/>
+          <w:sz w:val="24"/>
+          <w:szCs w:val="24"/>
+        </w:rPr>
+      </w:pPr>
+    </w:p>
+    <w:p>
+      <w:pPr>
+        <w:rPr>
+          <w:rFonts w:cstheme="minorHAnsi"/>
+          <w:sz w:val="24"/>
+          <w:szCs w:val="24"/>
+        </w:rPr>
+      </w:pPr>
+    </w:p>
+    <w:p>
+      <w:pPr>
+        <w:rPr>
+          <w:rFonts w:cstheme="minorHAnsi"/>
+          <w:sz w:val="24"/>
+          <w:szCs w:val="24"/>
+        </w:rPr>
+      </w:pPr>
+    </w:p>
+    <w:p>
+      <w:pPr>
+        <w:rPr>
+          <w:rFonts w:cstheme="minorHAnsi"/>
+          <w:sz w:val="24"/>
+          <w:szCs w:val="24"/>
+        </w:rPr>
+      </w:pPr>
+    </w:p>
+    <w:p>
+      <w:pPr>
+        <w:rPr>
+          <w:rFonts w:cstheme="minorHAnsi"/>
+          <w:sz w:val="24"/>
+          <w:szCs w:val="24"/>
+        </w:rPr>
+      </w:pPr>
+    </w:p>
+    <w:p>
+      <w:pPr>
+        <w:rPr>
+          <w:rFonts w:cstheme="minorHAnsi"/>
+          <w:sz w:val="24"/>
+          <w:szCs w:val="24"/>
+        </w:rPr>
+      </w:pPr>
+    </w:p>
+    <w:p>
+      <w:pPr>
+        <w:rPr>
+          <w:rFonts w:cstheme="minorHAnsi"/>
+          <w:sz w:val="24"/>
+          <w:szCs w:val="24"/>
+        </w:rPr>
+      </w:pPr>
+    </w:p>
+    <w:p>
+      <w:pPr>
+        <w:rPr>
+          <w:rFonts w:cstheme="minorHAnsi"/>
+          <w:sz w:val="24"/>
+          <w:szCs w:val="24"/>
+        </w:rPr>
+      </w:pPr>
+    </w:p>
+    <w:p>
+      <w:pPr>
+        <w:rPr>
+          <w:rFonts w:cstheme="minorHAnsi"/>
+          <w:sz w:val="24"/>
+          <w:szCs w:val="24"/>
+        </w:rPr>
+      </w:pPr>
+    </w:p>
+    <w:p>
+      <w:pPr>
+        <w:rPr>
+          <w:rFonts w:cstheme="minorHAnsi"/>
+          <w:sz w:val="24"/>
+          <w:szCs w:val="24"/>
+        </w:rPr>
+      </w:pPr>
+    </w:p>
+    <w:p>
+      <w:pPr>
+        <w:rPr>
+          <w:rFonts w:cstheme="minorHAnsi"/>
+          <w:sz w:val="24"/>
+          <w:szCs w:val="24"/>
+        </w:rPr>
+      </w:pPr>
+    </w:p>
+    <w:p>
+      <w:pPr>
+        <w:rPr>
+          <w:rFonts w:cstheme="minorHAnsi"/>
+          <w:sz w:val="24"/>
+          <w:szCs w:val="24"/>
+        </w:rPr>
+      </w:pPr>
+    </w:p>
+    <w:p>
+      <w:pPr>
+        <w:rPr>
+          <w:rFonts w:cstheme="minorHAnsi"/>
+          <w:sz w:val="24"/>
+          <w:szCs w:val="24"/>
+        </w:rPr>
+      </w:pPr>
+    </w:p>
+    <w:p>
+      <w:pPr>
+        <w:rPr>
+          <w:rFonts w:cstheme="minorHAnsi"/>
+          <w:sz w:val="24"/>
+          <w:szCs w:val="24"/>
+        </w:rPr>
+      </w:pPr>
+    </w:p>
+    <w:p>
+      <w:pPr>
+        <w:rPr>
+          <w:rFonts w:cstheme="minorHAnsi"/>
+          <w:sz w:val="24"/>
+          <w:szCs w:val="24"/>
+        </w:rPr>
+      </w:pPr>
     </w:p>
     <w:p>
       <w:pPr>
@@ -896,7 +886,85 @@
           <w:sz w:val="24"/>
           <w:szCs w:val="24"/>
         </w:rPr>
-        <w:t xml:space="preserve">bambussolutions.ie </w:t>
+        <w:t>bambussolutions.ie</w:t>
+      </w:r>
+      <w:r>
+        <w:rPr>
+          <w:rFonts w:cstheme="minorHAnsi"/>
+          <w:i/>
+          <w:sz w:val="24"/>
+          <w:szCs w:val="24"/>
+        </w:rPr>
+        <w:t xml:space="preserve"> </w:t>
+      </w:r>
+      <w:sdt>
+        <w:sdtPr>
+          <w:rPr>
+            <w:rFonts w:cstheme="minorHAnsi"/>
+            <w:i/>
+            <w:sz w:val="24"/>
+            <w:szCs w:val="24"/>
+          </w:rPr>
+          <w:id w:val="1785770615"/>
+          <w:citation/>
+        </w:sdtPr>
+        <w:sdtContent>
+          <w:r>
+            <w:rPr>
+              <w:rFonts w:cstheme="minorHAnsi"/>
+              <w:i/>
+              <w:sz w:val="24"/>
+              <w:szCs w:val="24"/>
+            </w:rPr>
+            <w:fldChar w:fldCharType="begin"/>
+          </w:r>
+          <w:r>
+            <w:rPr>
+              <w:rFonts w:cstheme="minorHAnsi"/>
+              <w:i/>
+              <w:sz w:val="24"/>
+              <w:szCs w:val="24"/>
+              <w:lang w:val="en-IE"/>
+            </w:rPr>
+            <w:instrText xml:space="preserve">CITATION Hom19 \l 6153 </w:instrText>
+          </w:r>
+          <w:r>
+            <w:rPr>
+              <w:rFonts w:cstheme="minorHAnsi"/>
+              <w:i/>
+              <w:sz w:val="24"/>
+              <w:szCs w:val="24"/>
+            </w:rPr>
+            <w:fldChar w:fldCharType="separate"/>
+          </w:r>
+          <w:r>
+            <w:rPr>
+              <w:rFonts w:cstheme="minorHAnsi"/>
+              <w:noProof/>
+              <w:sz w:val="24"/>
+              <w:szCs w:val="24"/>
+              <w:lang w:val="en-IE"/>
+            </w:rPr>
+            <w:t>(Bambus Solutions, 2019)</w:t>
+          </w:r>
+          <w:r>
+            <w:rPr>
+              <w:rFonts w:cstheme="minorHAnsi"/>
+              <w:i/>
+              <w:sz w:val="24"/>
+              <w:szCs w:val="24"/>
+            </w:rPr>
+            <w:fldChar w:fldCharType="end"/>
+          </w:r>
+        </w:sdtContent>
+      </w:sdt>
+      <w:r>
+        <w:rPr>
+          <w:rFonts w:cstheme="minorHAnsi"/>
+          <w:sz w:val="24"/>
+          <w:szCs w:val="24"/>
+        </w:rPr>
+        <w:t xml:space="preserve"> </w:t>
       </w:r>
       <w:r>
         <w:rPr>
@@ -1003,6 +1071,24 @@
         </w:rPr>
         <w:t xml:space="preserve"> understand the systems need to work for you, bring benefit to the company, focus on the real risks and opportunities, and help you manage and grow your organisation.</w:t>
       </w:r>
+    </w:p>
+    <w:p>
+      <w:pPr>
+        <w:rPr>
+          <w:rFonts w:cstheme="minorHAnsi"/>
+          <w:sz w:val="24"/>
+          <w:szCs w:val="24"/>
+        </w:rPr>
+      </w:pPr>
+    </w:p>
+    <w:p>
+      <w:pPr>
+        <w:rPr>
+          <w:rFonts w:cstheme="minorHAnsi"/>
+          <w:sz w:val="24"/>
+          <w:szCs w:val="24"/>
+        </w:rPr>
+      </w:pPr>
     </w:p>
     <w:p>
       <w:pPr>
@@ -1042,49 +1128,93 @@
         <w:rPr>
           <w:rFonts w:cstheme="minorHAnsi"/>
         </w:rPr>
-        <w:t xml:space="preserve"> web page is great example of good website structure, what that means </w:t>
+        <w:t xml:space="preserve"> web page is great example of good website </w:t>
+      </w:r>
+      <w:r>
+        <w:rPr>
+          <w:rFonts w:cstheme="minorHAnsi"/>
+        </w:rPr>
+        <w:t>structure. This</w:t>
+      </w:r>
+      <w:r>
+        <w:rPr>
+          <w:rFonts w:cstheme="minorHAnsi"/>
+        </w:rPr>
+        <w:t xml:space="preserve"> means </w:t>
+      </w:r>
+      <w:r>
+        <w:rPr>
+          <w:rFonts w:cstheme="minorHAnsi"/>
+        </w:rPr>
+        <w:t>it is</w:t>
+      </w:r>
+      <w:r>
+        <w:rPr>
+          <w:rFonts w:cstheme="minorHAnsi"/>
+        </w:rPr>
+        <w:t xml:space="preserve"> </w:t>
+      </w:r>
+      <w:r>
+        <w:rPr>
+          <w:rFonts w:cstheme="minorHAnsi"/>
+        </w:rPr>
+        <w:t>very</w:t>
+      </w:r>
+      <w:r>
+        <w:rPr>
+          <w:rFonts w:cstheme="minorHAnsi"/>
+        </w:rPr>
+        <w:t xml:space="preserve"> easy to navigate for the user or customer. All</w:t>
+      </w:r>
+      <w:r>
+        <w:rPr>
+          <w:rFonts w:cstheme="minorHAnsi"/>
+        </w:rPr>
+        <w:t xml:space="preserve"> of the</w:t>
+      </w:r>
+      <w:r>
+        <w:rPr>
+          <w:rFonts w:cstheme="minorHAnsi"/>
+        </w:rPr>
+        <w:t xml:space="preserve"> products and services </w:t>
       </w:r>
       <w:proofErr w:type="gramStart"/>
       <w:r>
         <w:rPr>
           <w:rFonts w:cstheme="minorHAnsi"/>
         </w:rPr>
-        <w:t>it’s</w:t>
+        <w:t>are categorized and linked</w:t>
+      </w:r>
+      <w:r>
+        <w:rPr>
+          <w:rFonts w:cstheme="minorHAnsi"/>
+        </w:rPr>
+        <w:t xml:space="preserve"> on the website</w:t>
       </w:r>
       <w:proofErr w:type="gramEnd"/>
       <w:r>
         <w:rPr>
           <w:rFonts w:cstheme="minorHAnsi"/>
         </w:rPr>
-        <w:t xml:space="preserve"> really easy to navigate for the user or customer. All products and services </w:t>
-      </w:r>
-      <w:proofErr w:type="gramStart"/>
-      <w:r>
-        <w:rPr>
-          <w:rFonts w:cstheme="minorHAnsi"/>
-        </w:rPr>
-        <w:t>are categorized and linked so they are easy to find on the page</w:t>
-      </w:r>
-      <w:proofErr w:type="gramEnd"/>
-      <w:r>
-        <w:rPr>
-          <w:rFonts w:cstheme="minorHAnsi"/>
-        </w:rPr>
-        <w:t xml:space="preserve">. New visitors are able </w:t>
-      </w:r>
-      <w:proofErr w:type="gramStart"/>
-      <w:r>
-        <w:rPr>
-          <w:rFonts w:cstheme="minorHAnsi"/>
-        </w:rPr>
-        <w:t>to instantly grasp</w:t>
-      </w:r>
-      <w:proofErr w:type="gramEnd"/>
-      <w:r>
-        <w:rPr>
-          <w:rFonts w:cstheme="minorHAnsi"/>
-        </w:rPr>
-        <w:t xml:space="preserve"> what this company is about and what is their business.</w:t>
+        <w:t>.</w:t>
+      </w:r>
+      <w:r>
+        <w:rPr>
+          <w:rFonts w:cstheme="minorHAnsi"/>
+        </w:rPr>
+        <w:t xml:space="preserve"> </w:t>
+      </w:r>
+      <w:r>
+        <w:rPr>
+          <w:rFonts w:cstheme="minorHAnsi"/>
+        </w:rPr>
+        <w:t>That makes them</w:t>
+      </w:r>
+      <w:r>
+        <w:rPr>
+          <w:rFonts w:cstheme="minorHAnsi"/>
+        </w:rPr>
+        <w:t xml:space="preserve"> easy to find on the page. New visitors are able to instantly grasp what this company is about and what is their business.</w:t>
       </w:r>
       <w:r>
         <w:t xml:space="preserve"> </w:t>
@@ -1495,6 +1625,126 @@
         <w:shd w:val="clear" w:color="auto" w:fill="FFFFFF"/>
         <w:spacing w:before="0" w:beforeAutospacing="0" w:after="0" w:afterAutospacing="0" w:line="375" w:lineRule="atLeast"/>
         <w:rPr>
+          <w:rFonts w:cstheme="minorHAnsi"/>
+        </w:rPr>
+      </w:pPr>
+    </w:p>
+    <w:p>
+      <w:pPr>
+        <w:pStyle w:val="western"/>
+        <w:shd w:val="clear" w:color="auto" w:fill="FFFFFF"/>
+        <w:spacing w:before="0" w:beforeAutospacing="0" w:after="0" w:afterAutospacing="0" w:line="375" w:lineRule="atLeast"/>
+        <w:rPr>
+          <w:rFonts w:cstheme="minorHAnsi"/>
+        </w:rPr>
+      </w:pPr>
+    </w:p>
+    <w:p>
+      <w:pPr>
+        <w:pStyle w:val="western"/>
+        <w:shd w:val="clear" w:color="auto" w:fill="FFFFFF"/>
+        <w:spacing w:before="0" w:beforeAutospacing="0" w:after="0" w:afterAutospacing="0" w:line="375" w:lineRule="atLeast"/>
+        <w:rPr>
+          <w:rFonts w:cstheme="minorHAnsi"/>
+        </w:rPr>
+      </w:pPr>
+    </w:p>
+    <w:p>
+      <w:pPr>
+        <w:pStyle w:val="western"/>
+        <w:shd w:val="clear" w:color="auto" w:fill="FFFFFF"/>
+        <w:spacing w:before="0" w:beforeAutospacing="0" w:after="0" w:afterAutospacing="0" w:line="375" w:lineRule="atLeast"/>
+        <w:rPr>
+          <w:rFonts w:cstheme="minorHAnsi"/>
+        </w:rPr>
+      </w:pPr>
+    </w:p>
+    <w:p>
+      <w:pPr>
+        <w:pStyle w:val="western"/>
+        <w:shd w:val="clear" w:color="auto" w:fill="FFFFFF"/>
+        <w:spacing w:before="0" w:beforeAutospacing="0" w:after="0" w:afterAutospacing="0" w:line="375" w:lineRule="atLeast"/>
+        <w:rPr>
+          <w:rFonts w:cstheme="minorHAnsi"/>
+        </w:rPr>
+      </w:pPr>
+    </w:p>
+    <w:p>
+      <w:pPr>
+        <w:pStyle w:val="western"/>
+        <w:shd w:val="clear" w:color="auto" w:fill="FFFFFF"/>
+        <w:spacing w:before="0" w:beforeAutospacing="0" w:after="0" w:afterAutospacing="0" w:line="375" w:lineRule="atLeast"/>
+        <w:rPr>
+          <w:rFonts w:cstheme="minorHAnsi"/>
+        </w:rPr>
+      </w:pPr>
+    </w:p>
+    <w:p>
+      <w:pPr>
+        <w:pStyle w:val="western"/>
+        <w:shd w:val="clear" w:color="auto" w:fill="FFFFFF"/>
+        <w:spacing w:before="0" w:beforeAutospacing="0" w:after="0" w:afterAutospacing="0" w:line="375" w:lineRule="atLeast"/>
+        <w:rPr>
+          <w:rFonts w:cstheme="minorHAnsi"/>
+        </w:rPr>
+      </w:pPr>
+    </w:p>
+    <w:p>
+      <w:pPr>
+        <w:pStyle w:val="western"/>
+        <w:shd w:val="clear" w:color="auto" w:fill="FFFFFF"/>
+        <w:spacing w:before="0" w:beforeAutospacing="0" w:after="0" w:afterAutospacing="0" w:line="375" w:lineRule="atLeast"/>
+        <w:rPr>
+          <w:rFonts w:cstheme="minorHAnsi"/>
+        </w:rPr>
+      </w:pPr>
+    </w:p>
+    <w:p>
+      <w:pPr>
+        <w:pStyle w:val="western"/>
+        <w:shd w:val="clear" w:color="auto" w:fill="FFFFFF"/>
+        <w:spacing w:before="0" w:beforeAutospacing="0" w:after="0" w:afterAutospacing="0" w:line="375" w:lineRule="atLeast"/>
+        <w:rPr>
+          <w:rFonts w:cstheme="minorHAnsi"/>
+        </w:rPr>
+      </w:pPr>
+    </w:p>
+    <w:p>
+      <w:pPr>
+        <w:pStyle w:val="western"/>
+        <w:shd w:val="clear" w:color="auto" w:fill="FFFFFF"/>
+        <w:spacing w:before="0" w:beforeAutospacing="0" w:after="0" w:afterAutospacing="0" w:line="375" w:lineRule="atLeast"/>
+        <w:rPr>
+          <w:rFonts w:cstheme="minorHAnsi"/>
+        </w:rPr>
+      </w:pPr>
+    </w:p>
+    <w:p>
+      <w:pPr>
+        <w:pStyle w:val="western"/>
+        <w:shd w:val="clear" w:color="auto" w:fill="FFFFFF"/>
+        <w:spacing w:before="0" w:beforeAutospacing="0" w:after="0" w:afterAutospacing="0" w:line="375" w:lineRule="atLeast"/>
+        <w:rPr>
+          <w:rFonts w:cstheme="minorHAnsi"/>
+        </w:rPr>
+      </w:pPr>
+    </w:p>
+    <w:p>
+      <w:pPr>
+        <w:pStyle w:val="western"/>
+        <w:shd w:val="clear" w:color="auto" w:fill="FFFFFF"/>
+        <w:spacing w:before="0" w:beforeAutospacing="0" w:after="0" w:afterAutospacing="0" w:line="375" w:lineRule="atLeast"/>
+        <w:rPr>
+          <w:rFonts w:cstheme="minorHAnsi"/>
+        </w:rPr>
+      </w:pPr>
+    </w:p>
+    <w:p>
+      <w:pPr>
+        <w:pStyle w:val="western"/>
+        <w:shd w:val="clear" w:color="auto" w:fill="FFFFFF"/>
+        <w:spacing w:before="0" w:beforeAutospacing="0" w:after="0" w:afterAutospacing="0" w:line="375" w:lineRule="atLeast"/>
+        <w:rPr>
           <w:rFonts w:ascii="Open Sans" w:hAnsi="Open Sans"/>
           <w:color w:val="727272"/>
           <w:spacing w:val="3"/>
@@ -1610,7 +1860,6 @@
         </w:rPr>
         <w:t xml:space="preserve">is the main service they provide but </w:t>
       </w:r>
-      <w:proofErr w:type="spellStart"/>
       <w:r>
         <w:rPr>
           <w:rFonts w:cstheme="minorHAnsi"/>
@@ -1619,7 +1868,14 @@
         </w:rPr>
         <w:t>babussolutions</w:t>
       </w:r>
-      <w:proofErr w:type="spellEnd"/>
+      <w:r>
+        <w:rPr>
+          <w:rFonts w:cstheme="minorHAnsi"/>
+          <w:sz w:val="24"/>
+          <w:szCs w:val="24"/>
+        </w:rPr>
+        <w:t>.ie</w:t>
+      </w:r>
       <w:r>
         <w:rPr>
           <w:rFonts w:cstheme="minorHAnsi"/>
@@ -1666,25 +1922,7 @@
           <w:sz w:val="24"/>
           <w:szCs w:val="24"/>
         </w:rPr>
-        <w:t xml:space="preserve"> trainings. All types of audits </w:t>
-      </w:r>
-      <w:proofErr w:type="gramStart"/>
-      <w:r>
-        <w:rPr>
-          <w:rFonts w:cstheme="minorHAnsi"/>
-          <w:sz w:val="24"/>
-          <w:szCs w:val="24"/>
-        </w:rPr>
-        <w:t>like:</w:t>
-      </w:r>
-      <w:proofErr w:type="gramEnd"/>
-      <w:r>
-        <w:rPr>
-          <w:rFonts w:cstheme="minorHAnsi"/>
-          <w:sz w:val="24"/>
-          <w:szCs w:val="24"/>
-        </w:rPr>
-        <w:t xml:space="preserve"> </w:t>
+        <w:t xml:space="preserve"> trainings. All types of audits like: </w:t>
       </w:r>
       <w:r>
         <w:rPr>
@@ -1862,7 +2100,6 @@
           <w:sz w:val="24"/>
           <w:szCs w:val="24"/>
         </w:rPr>
-        <w:lastRenderedPageBreak/>
         <w:t>We can interpret complex systems and technical details into understandable, practical supports to guide relevant employees</w:t>
       </w:r>
     </w:p>
@@ -1945,6 +2182,277 @@
           <w:szCs w:val="24"/>
         </w:rPr>
       </w:pPr>
+      <w:r>
+        <w:rPr>
+          <w:rFonts w:cstheme="minorHAnsi"/>
+          <w:sz w:val="24"/>
+          <w:szCs w:val="24"/>
+        </w:rPr>
+        <w:t xml:space="preserve">When </w:t>
+      </w:r>
+      <w:r>
+        <w:rPr>
+          <w:rFonts w:cstheme="minorHAnsi"/>
+          <w:sz w:val="24"/>
+          <w:szCs w:val="24"/>
+        </w:rPr>
+        <w:t>it</w:t>
+      </w:r>
+      <w:r>
+        <w:rPr>
+          <w:rFonts w:cstheme="minorHAnsi"/>
+          <w:sz w:val="24"/>
+          <w:szCs w:val="24"/>
+        </w:rPr>
+        <w:t xml:space="preserve"> comes to </w:t>
+      </w:r>
+      <w:r>
+        <w:rPr>
+          <w:rFonts w:cstheme="minorHAnsi"/>
+          <w:sz w:val="24"/>
+          <w:szCs w:val="24"/>
+        </w:rPr>
+        <w:t>review</w:t>
+      </w:r>
+      <w:r>
+        <w:rPr>
+          <w:rFonts w:cstheme="minorHAnsi"/>
+          <w:sz w:val="24"/>
+          <w:szCs w:val="24"/>
+        </w:rPr>
+        <w:t xml:space="preserve"> of bambussolutions.ie there few thing, main structure of this website and its design looks very good and layout makes it simple to navigate for the user. Navigation from page to page is very smooth, colour along with pictures are very user friendly. Even less technical users will find it easy to use the website. Across all pages of the </w:t>
+      </w:r>
+      <w:r>
+        <w:rPr>
+          <w:rFonts w:cstheme="minorHAnsi"/>
+          <w:sz w:val="24"/>
+          <w:szCs w:val="24"/>
+        </w:rPr>
+        <w:t>website,</w:t>
+      </w:r>
+      <w:r>
+        <w:rPr>
+          <w:rFonts w:cstheme="minorHAnsi"/>
+          <w:sz w:val="24"/>
+          <w:szCs w:val="24"/>
+        </w:rPr>
+        <w:t xml:space="preserve"> there is very nice consistency in fonts and text size. Few of the typos found </w:t>
+      </w:r>
+      <w:r>
+        <w:rPr>
+          <w:rFonts w:cstheme="minorHAnsi"/>
+          <w:sz w:val="24"/>
+          <w:szCs w:val="24"/>
+        </w:rPr>
+        <w:t>do not</w:t>
+      </w:r>
+      <w:r>
+        <w:rPr>
+          <w:rFonts w:cstheme="minorHAnsi"/>
+          <w:sz w:val="24"/>
+          <w:szCs w:val="24"/>
+        </w:rPr>
+        <w:t xml:space="preserve"> </w:t>
+      </w:r>
+      <w:r>
+        <w:rPr>
+          <w:rFonts w:cstheme="minorHAnsi"/>
+          <w:sz w:val="24"/>
+          <w:szCs w:val="24"/>
+        </w:rPr>
+        <w:t>really</w:t>
+      </w:r>
+      <w:r>
+        <w:rPr>
+          <w:rFonts w:cstheme="minorHAnsi"/>
+          <w:sz w:val="24"/>
+          <w:szCs w:val="24"/>
+        </w:rPr>
+        <w:t xml:space="preserve"> affect the </w:t>
+      </w:r>
+      <w:r>
+        <w:rPr>
+          <w:rFonts w:cstheme="minorHAnsi"/>
+          <w:sz w:val="24"/>
+          <w:szCs w:val="24"/>
+        </w:rPr>
+        <w:t xml:space="preserve">content. However from things to point out there is few of those as well for example on the page there is only link for “privacy statement” which is not great as now with growing data protections policies the company should think about adding some more GDPR links so the customers are sure that their information are kept secure and safe. Great feature of their page is </w:t>
+      </w:r>
+      <w:r>
+        <w:rPr>
+          <w:rFonts w:cstheme="minorHAnsi"/>
+          <w:sz w:val="24"/>
+          <w:szCs w:val="24"/>
+        </w:rPr>
+        <w:t>responsibility, which</w:t>
+      </w:r>
+      <w:r>
+        <w:rPr>
+          <w:rFonts w:cstheme="minorHAnsi"/>
+          <w:sz w:val="24"/>
+          <w:szCs w:val="24"/>
+        </w:rPr>
+        <w:t xml:space="preserve"> means the page will look good on any device and any it will adapt to any screen size. In </w:t>
+      </w:r>
+      <w:r>
+        <w:rPr>
+          <w:rFonts w:cstheme="minorHAnsi"/>
+          <w:sz w:val="24"/>
+          <w:szCs w:val="24"/>
+        </w:rPr>
+        <w:t>today’s</w:t>
+      </w:r>
+      <w:r>
+        <w:rPr>
+          <w:rFonts w:cstheme="minorHAnsi"/>
+          <w:sz w:val="24"/>
+          <w:szCs w:val="24"/>
+        </w:rPr>
+        <w:t xml:space="preserve"> world if the web page is not ticking the box of </w:t>
+      </w:r>
+      <w:r>
+        <w:rPr>
+          <w:rFonts w:cstheme="minorHAnsi"/>
+          <w:sz w:val="24"/>
+          <w:szCs w:val="24"/>
+        </w:rPr>
+        <w:t>this criteria it is making a very big minus for them self’s.</w:t>
+      </w:r>
+    </w:p>
+    <w:p>
+      <w:pPr>
+        <w:rPr>
+          <w:rFonts w:cstheme="minorHAnsi"/>
+          <w:sz w:val="24"/>
+          <w:szCs w:val="24"/>
+        </w:rPr>
+      </w:pPr>
+      <w:r>
+        <w:rPr>
+          <w:rFonts w:cstheme="minorHAnsi"/>
+          <w:sz w:val="24"/>
+          <w:szCs w:val="24"/>
+        </w:rPr>
+        <w:t xml:space="preserve">In my </w:t>
+      </w:r>
+      <w:r>
+        <w:rPr>
+          <w:rFonts w:cstheme="minorHAnsi"/>
+          <w:sz w:val="24"/>
+          <w:szCs w:val="24"/>
+        </w:rPr>
+        <w:t>opinion,</w:t>
+      </w:r>
+      <w:r>
+        <w:rPr>
+          <w:rFonts w:cstheme="minorHAnsi"/>
+          <w:sz w:val="24"/>
+          <w:szCs w:val="24"/>
+        </w:rPr>
+        <w:t xml:space="preserve"> this website has </w:t>
+      </w:r>
+      <w:r>
+        <w:rPr>
+          <w:rFonts w:cstheme="minorHAnsi"/>
+          <w:sz w:val="24"/>
+          <w:szCs w:val="24"/>
+        </w:rPr>
+        <w:t>too</w:t>
+      </w:r>
+      <w:r>
+        <w:rPr>
+          <w:rFonts w:cstheme="minorHAnsi"/>
+          <w:sz w:val="24"/>
+          <w:szCs w:val="24"/>
+        </w:rPr>
+        <w:t xml:space="preserve"> many pages and all of those pages have </w:t>
+      </w:r>
+      <w:r>
+        <w:rPr>
+          <w:rFonts w:cstheme="minorHAnsi"/>
+          <w:sz w:val="24"/>
+          <w:szCs w:val="24"/>
+        </w:rPr>
+        <w:t>too</w:t>
+      </w:r>
+      <w:r>
+        <w:rPr>
+          <w:rFonts w:cstheme="minorHAnsi"/>
+          <w:sz w:val="24"/>
+          <w:szCs w:val="24"/>
+        </w:rPr>
+        <w:t xml:space="preserve"> little content on them, and in some pages it looks like the content is repeating and all they say is about what ISO is. Looks like person who was planning the content on this page just copied definition of ISO here and there.</w:t>
+      </w:r>
+      <w:r>
+        <w:rPr>
+          <w:rFonts w:cstheme="minorHAnsi"/>
+          <w:sz w:val="24"/>
+          <w:szCs w:val="24"/>
+        </w:rPr>
+        <w:t xml:space="preserve"> To finish the critique section I would say that even there is some things to cha</w:t>
+      </w:r>
+      <w:r>
+        <w:rPr>
+          <w:rFonts w:cstheme="minorHAnsi"/>
+          <w:sz w:val="24"/>
+          <w:szCs w:val="24"/>
+        </w:rPr>
+        <w:t xml:space="preserve">nge the website. It is </w:t>
+      </w:r>
+      <w:proofErr w:type="gramStart"/>
+      <w:r>
+        <w:rPr>
+          <w:rFonts w:cstheme="minorHAnsi"/>
+          <w:sz w:val="24"/>
+          <w:szCs w:val="24"/>
+        </w:rPr>
+        <w:t>not</w:t>
+      </w:r>
+      <w:proofErr w:type="gramEnd"/>
+      <w:r>
+        <w:rPr>
+          <w:rFonts w:cstheme="minorHAnsi"/>
+          <w:sz w:val="24"/>
+          <w:szCs w:val="24"/>
+        </w:rPr>
+        <w:t xml:space="preserve"> the </w:t>
+      </w:r>
+      <w:proofErr w:type="gramStart"/>
+      <w:r>
+        <w:rPr>
+          <w:rFonts w:cstheme="minorHAnsi"/>
+          <w:sz w:val="24"/>
+          <w:szCs w:val="24"/>
+        </w:rPr>
+        <w:t>worst</w:t>
+      </w:r>
+      <w:proofErr w:type="gramEnd"/>
+      <w:r>
+        <w:rPr>
+          <w:rFonts w:cstheme="minorHAnsi"/>
+          <w:sz w:val="24"/>
+          <w:szCs w:val="24"/>
+        </w:rPr>
+        <w:t xml:space="preserve"> website out there in the World Wide Web. For advertisement purpose for this company they should mostly look at increasing content and maybe to change the layout to have less pages.</w:t>
+      </w:r>
+    </w:p>
+    <w:p>
+      <w:pPr>
+        <w:rPr>
+          <w:rFonts w:cstheme="minorHAnsi"/>
+          <w:sz w:val="24"/>
+          <w:szCs w:val="24"/>
+        </w:rPr>
+      </w:pPr>
+    </w:p>
+    <w:p>
+      <w:pPr>
+        <w:rPr>
+          <w:rFonts w:cstheme="minorHAnsi"/>
+          <w:sz w:val="24"/>
+          <w:szCs w:val="24"/>
+        </w:rPr>
+      </w:pPr>
     </w:p>
     <w:p>
       <w:pPr>
@@ -1962,6 +2470,7 @@
           <w:sz w:val="24"/>
           <w:szCs w:val="24"/>
         </w:rPr>
+        <w:lastRenderedPageBreak/>
         <w:t>7. Summary</w:t>
       </w:r>
     </w:p>
@@ -1973,6 +2482,265 @@
           <w:szCs w:val="24"/>
         </w:rPr>
       </w:pPr>
+      <w:r>
+        <w:rPr>
+          <w:rFonts w:cstheme="minorHAnsi"/>
+          <w:sz w:val="24"/>
+          <w:szCs w:val="24"/>
+        </w:rPr>
+        <w:t xml:space="preserve">In </w:t>
+      </w:r>
+      <w:r>
+        <w:rPr>
+          <w:rFonts w:cstheme="minorHAnsi"/>
+          <w:sz w:val="24"/>
+          <w:szCs w:val="24"/>
+        </w:rPr>
+        <w:t>short,</w:t>
+      </w:r>
+      <w:r>
+        <w:rPr>
+          <w:rFonts w:cstheme="minorHAnsi"/>
+          <w:sz w:val="24"/>
+          <w:szCs w:val="24"/>
+        </w:rPr>
+        <w:t xml:space="preserve"> words I would say about bambussolutions.ie:</w:t>
+      </w:r>
+    </w:p>
+    <w:p>
+      <w:pPr>
+        <w:pStyle w:val="ListParagraph"/>
+        <w:numPr>
+          <w:ilvl w:val="0"/>
+          <w:numId w:val="3"/>
+        </w:numPr>
+        <w:rPr>
+          <w:rFonts w:cstheme="minorHAnsi"/>
+          <w:sz w:val="24"/>
+          <w:szCs w:val="24"/>
+        </w:rPr>
+      </w:pPr>
+      <w:r>
+        <w:rPr>
+          <w:rFonts w:cstheme="minorHAnsi"/>
+          <w:sz w:val="24"/>
+          <w:szCs w:val="24"/>
+        </w:rPr>
+        <w:t xml:space="preserve">Website advertises really </w:t>
+      </w:r>
+      <w:r>
+        <w:rPr>
+          <w:rFonts w:cstheme="minorHAnsi"/>
+          <w:sz w:val="24"/>
+          <w:szCs w:val="24"/>
+        </w:rPr>
+        <w:t>well</w:t>
+      </w:r>
+      <w:r>
+        <w:rPr>
+          <w:rFonts w:cstheme="minorHAnsi"/>
+          <w:sz w:val="24"/>
+          <w:szCs w:val="24"/>
+        </w:rPr>
+        <w:t xml:space="preserve"> </w:t>
+      </w:r>
+      <w:r>
+        <w:rPr>
+          <w:rFonts w:cstheme="minorHAnsi"/>
+          <w:sz w:val="24"/>
+          <w:szCs w:val="24"/>
+        </w:rPr>
+        <w:t xml:space="preserve">the product that company is providing, if the customer visits it, they will know straight away that they found the right partner to work with or that this </w:t>
+      </w:r>
+      <w:proofErr w:type="gramStart"/>
+      <w:r>
+        <w:rPr>
+          <w:rFonts w:cstheme="minorHAnsi"/>
+          <w:sz w:val="24"/>
+          <w:szCs w:val="24"/>
+        </w:rPr>
+        <w:t>isn’t</w:t>
+      </w:r>
+      <w:proofErr w:type="gramEnd"/>
+      <w:r>
+        <w:rPr>
+          <w:rFonts w:cstheme="minorHAnsi"/>
+          <w:sz w:val="24"/>
+          <w:szCs w:val="24"/>
+        </w:rPr>
+        <w:t xml:space="preserve"> related to what they were looking for.</w:t>
+      </w:r>
+    </w:p>
+    <w:p>
+      <w:pPr>
+        <w:pStyle w:val="ListParagraph"/>
+        <w:numPr>
+          <w:ilvl w:val="0"/>
+          <w:numId w:val="3"/>
+        </w:numPr>
+        <w:rPr>
+          <w:rFonts w:cstheme="minorHAnsi"/>
+          <w:sz w:val="24"/>
+          <w:szCs w:val="24"/>
+        </w:rPr>
+      </w:pPr>
+      <w:r>
+        <w:rPr>
+          <w:rFonts w:cstheme="minorHAnsi"/>
+          <w:sz w:val="24"/>
+          <w:szCs w:val="24"/>
+        </w:rPr>
+        <w:t xml:space="preserve">On </w:t>
+      </w:r>
+      <w:r>
+        <w:rPr>
+          <w:rFonts w:cstheme="minorHAnsi"/>
+          <w:sz w:val="24"/>
+          <w:szCs w:val="24"/>
+        </w:rPr>
+        <w:t>the website,</w:t>
+      </w:r>
+      <w:r>
+        <w:rPr>
+          <w:rFonts w:cstheme="minorHAnsi"/>
+          <w:sz w:val="24"/>
+          <w:szCs w:val="24"/>
+        </w:rPr>
+        <w:t xml:space="preserve"> there is profile a</w:t>
+      </w:r>
+      <w:r>
+        <w:rPr>
+          <w:rFonts w:cstheme="minorHAnsi"/>
+          <w:sz w:val="24"/>
+          <w:szCs w:val="24"/>
+        </w:rPr>
+        <w:t>bout Ruth Robertson Managing Director</w:t>
+      </w:r>
+      <w:r>
+        <w:rPr>
+          <w:rFonts w:cstheme="minorHAnsi"/>
+          <w:sz w:val="24"/>
+          <w:szCs w:val="24"/>
+        </w:rPr>
+        <w:t xml:space="preserve">, and after reading </w:t>
+      </w:r>
+      <w:r>
+        <w:rPr>
+          <w:rFonts w:cstheme="minorHAnsi"/>
+          <w:sz w:val="24"/>
+          <w:szCs w:val="24"/>
+        </w:rPr>
+        <w:t>it,</w:t>
+      </w:r>
+      <w:r>
+        <w:rPr>
+          <w:rFonts w:cstheme="minorHAnsi"/>
+          <w:sz w:val="24"/>
+          <w:szCs w:val="24"/>
+        </w:rPr>
+        <w:t xml:space="preserve"> we would get the feeling that the director have great understanding and know exactly how</w:t>
+      </w:r>
+      <w:r>
+        <w:rPr>
+          <w:rFonts w:cstheme="minorHAnsi"/>
+          <w:sz w:val="24"/>
+          <w:szCs w:val="24"/>
+        </w:rPr>
+        <w:t xml:space="preserve"> Health and Safety, Quality, Business systems and Communications</w:t>
+      </w:r>
+      <w:r>
+        <w:rPr>
+          <w:rFonts w:cstheme="minorHAnsi"/>
+          <w:sz w:val="24"/>
+          <w:szCs w:val="24"/>
+        </w:rPr>
+        <w:t xml:space="preserve"> works</w:t>
+      </w:r>
+      <w:r>
+        <w:rPr>
+          <w:rFonts w:cstheme="minorHAnsi"/>
+          <w:sz w:val="24"/>
+          <w:szCs w:val="24"/>
+        </w:rPr>
+        <w:t>. She understands the pressures and requirements of a senior management team, and a progressive company environment.</w:t>
+      </w:r>
+    </w:p>
+    <w:p>
+      <w:pPr>
+        <w:pStyle w:val="ListParagraph"/>
+        <w:numPr>
+          <w:ilvl w:val="0"/>
+          <w:numId w:val="3"/>
+        </w:numPr>
+        <w:rPr>
+          <w:rFonts w:cstheme="minorHAnsi"/>
+          <w:sz w:val="24"/>
+          <w:szCs w:val="24"/>
+        </w:rPr>
+      </w:pPr>
+      <w:r>
+        <w:rPr>
+          <w:rFonts w:cstheme="minorHAnsi"/>
+          <w:sz w:val="24"/>
+          <w:szCs w:val="24"/>
+        </w:rPr>
+        <w:t xml:space="preserve">Section about new in the company and which direction company is heading is great addition, and </w:t>
+      </w:r>
+      <w:proofErr w:type="gramStart"/>
+      <w:r>
+        <w:rPr>
+          <w:rFonts w:cstheme="minorHAnsi"/>
+          <w:sz w:val="24"/>
+          <w:szCs w:val="24"/>
+        </w:rPr>
+        <w:t>last but not least</w:t>
+      </w:r>
+      <w:proofErr w:type="gramEnd"/>
+      <w:r>
+        <w:rPr>
+          <w:rFonts w:cstheme="minorHAnsi"/>
+          <w:sz w:val="24"/>
+          <w:szCs w:val="24"/>
+        </w:rPr>
+        <w:t xml:space="preserve"> is the contact section where we can see phone numbers, company location and email address. There is also opti</w:t>
+      </w:r>
+      <w:bookmarkStart w:id="0" w:name="_GoBack"/>
+      <w:bookmarkEnd w:id="0"/>
+      <w:r>
+        <w:rPr>
+          <w:rFonts w:cstheme="minorHAnsi"/>
+          <w:sz w:val="24"/>
+          <w:szCs w:val="24"/>
+        </w:rPr>
+        <w:t xml:space="preserve">on to send the question directly from the </w:t>
+      </w:r>
+      <w:proofErr w:type="gramStart"/>
+      <w:r>
+        <w:rPr>
+          <w:rFonts w:cstheme="minorHAnsi"/>
+          <w:sz w:val="24"/>
+          <w:szCs w:val="24"/>
+        </w:rPr>
+        <w:t>website which</w:t>
+      </w:r>
+      <w:proofErr w:type="gramEnd"/>
+      <w:r>
+        <w:rPr>
+          <w:rFonts w:cstheme="minorHAnsi"/>
+          <w:sz w:val="24"/>
+          <w:szCs w:val="24"/>
+        </w:rPr>
+        <w:t xml:space="preserve"> makes it easier for potential customer.</w:t>
+      </w:r>
+    </w:p>
+    <w:p>
+      <w:pPr>
+        <w:rPr>
+          <w:rFonts w:cstheme="minorHAnsi"/>
+          <w:sz w:val="24"/>
+          <w:szCs w:val="24"/>
+        </w:rPr>
+      </w:pPr>
     </w:p>
     <w:p>
       <w:pPr>
@@ -1992,6 +2760,99 @@
         </w:rPr>
         <w:t>8. Appendix A: References</w:t>
       </w:r>
+    </w:p>
+    <w:sdt>
+      <w:sdtPr>
+        <w:id w:val="549201510"/>
+        <w:docPartObj>
+          <w:docPartGallery w:val="Bibliographies"/>
+          <w:docPartUnique/>
+        </w:docPartObj>
+      </w:sdtPr>
+      <w:sdtEndPr>
+        <w:rPr>
+          <w:rFonts w:asciiTheme="minorHAnsi" w:eastAsiaTheme="minorHAnsi" w:hAnsiTheme="minorHAnsi" w:cstheme="minorBidi"/>
+          <w:color w:val="auto"/>
+          <w:sz w:val="22"/>
+          <w:szCs w:val="22"/>
+          <w:lang w:val="en-GB"/>
+        </w:rPr>
+      </w:sdtEndPr>
+      <w:sdtContent>
+        <w:p>
+          <w:pPr>
+            <w:pStyle w:val="Heading1"/>
+          </w:pPr>
+        </w:p>
+        <w:sdt>
+          <w:sdtPr>
+            <w:id w:val="111145805"/>
+            <w:bibliography/>
+          </w:sdtPr>
+          <w:sdtContent>
+            <w:p>
+              <w:pPr>
+                <w:pStyle w:val="Bibliography"/>
+                <w:ind w:left="720" w:hanging="720"/>
+                <w:rPr>
+                  <w:noProof/>
+                  <w:sz w:val="24"/>
+                  <w:szCs w:val="24"/>
+                </w:rPr>
+              </w:pPr>
+              <w:r>
+                <w:fldChar w:fldCharType="begin"/>
+              </w:r>
+              <w:r>
+                <w:instrText xml:space="preserve"> BIBLIOGRAPHY </w:instrText>
+              </w:r>
+              <w:r>
+                <w:fldChar w:fldCharType="separate"/>
+              </w:r>
+              <w:r>
+                <w:rPr>
+                  <w:noProof/>
+                </w:rPr>
+                <w:t xml:space="preserve">Bambus Solutions. (2019, 01 31). </w:t>
+              </w:r>
+              <w:r>
+                <w:rPr>
+                  <w:i/>
+                  <w:iCs/>
+                  <w:noProof/>
+                </w:rPr>
+                <w:t>Bambus Solutions</w:t>
+              </w:r>
+              <w:r>
+                <w:rPr>
+                  <w:noProof/>
+                </w:rPr>
+                <w:t>. Retrieved from Bambus Solutions: http://www.bambussolutions.ie/</w:t>
+              </w:r>
+            </w:p>
+            <w:p>
+              <w:r>
+                <w:rPr>
+                  <w:b/>
+                  <w:bCs/>
+                  <w:noProof/>
+                </w:rPr>
+                <w:fldChar w:fldCharType="end"/>
+              </w:r>
+            </w:p>
+          </w:sdtContent>
+        </w:sdt>
+      </w:sdtContent>
+    </w:sdt>
+    <w:p>
+      <w:pPr>
+        <w:rPr>
+          <w:rFonts w:cstheme="minorHAnsi"/>
+          <w:i/>
+          <w:sz w:val="24"/>
+          <w:szCs w:val="24"/>
+        </w:rPr>
+      </w:pPr>
     </w:p>
     <w:p/>
     <w:p>
@@ -2008,6 +2869,28 @@
           <w:lang w:val="en"/>
         </w:rPr>
       </w:pPr>
+      <w:r>
+        <w:rPr>
+          <w:rFonts w:ascii="Open Sans" w:hAnsi="Open Sans"/>
+          <w:color w:val="727272"/>
+          <w:spacing w:val="3"/>
+          <w:sz w:val="23"/>
+          <w:szCs w:val="23"/>
+          <w:lang w:val="en"/>
+        </w:rPr>
+        <w:t>Word Count</w:t>
+      </w:r>
+      <w:r>
+        <w:rPr>
+          <w:rFonts w:ascii="Open Sans" w:hAnsi="Open Sans"/>
+          <w:color w:val="727272"/>
+          <w:spacing w:val="3"/>
+          <w:sz w:val="23"/>
+          <w:szCs w:val="23"/>
+          <w:lang w:val="en"/>
+        </w:rPr>
+        <w:t>: 1089 words.</w:t>
+      </w:r>
     </w:p>
     <w:sectPr>
       <w:pgSz w:w="11906" w:h="16838"/>
@@ -2135,9 +3018,9 @@
     </w:lvl>
   </w:abstractNum>
   <w:abstractNum w:abstractNumId="1" w15:restartNumberingAfterBreak="0">
-    <w:nsid w:val="71FA4254"/>
+    <w:nsid w:val="0D802CDA"/>
     <w:multiLevelType w:val="hybridMultilevel"/>
-    <w:tmpl w:val="F5ECFA50"/>
+    <w:tmpl w:val="EA6235C2"/>
     <w:lvl w:ilvl="0" w:tplc="18090001">
       <w:start w:val="1"/>
       <w:numFmt w:val="bullet"/>
@@ -2247,10 +3130,126 @@
       </w:rPr>
     </w:lvl>
   </w:abstractNum>
+  <w:abstractNum w:abstractNumId="2" w15:restartNumberingAfterBreak="0">
+    <w:nsid w:val="71FA4254"/>
+    <w:multiLevelType w:val="hybridMultilevel"/>
+    <w:tmpl w:val="F5ECFA50"/>
+    <w:lvl w:ilvl="0" w:tplc="18090001">
+      <w:start w:val="1"/>
+      <w:numFmt w:val="bullet"/>
+      <w:lvlText w:val=""/>
+      <w:lvlJc w:val="left"/>
+      <w:pPr>
+        <w:ind w:left="720" w:hanging="360"/>
+      </w:pPr>
+      <w:rPr>
+        <w:rFonts w:ascii="Symbol" w:hAnsi="Symbol" w:hint="default"/>
+      </w:rPr>
+    </w:lvl>
+    <w:lvl w:ilvl="1" w:tplc="18090003" w:tentative="1">
+      <w:start w:val="1"/>
+      <w:numFmt w:val="bullet"/>
+      <w:lvlText w:val="o"/>
+      <w:lvlJc w:val="left"/>
+      <w:pPr>
+        <w:ind w:left="1440" w:hanging="360"/>
+      </w:pPr>
+      <w:rPr>
+        <w:rFonts w:ascii="Courier New" w:hAnsi="Courier New" w:cs="Courier New" w:hint="default"/>
+      </w:rPr>
+    </w:lvl>
+    <w:lvl w:ilvl="2" w:tplc="18090005" w:tentative="1">
+      <w:start w:val="1"/>
+      <w:numFmt w:val="bullet"/>
+      <w:lvlText w:val=""/>
+      <w:lvlJc w:val="left"/>
+      <w:pPr>
+        <w:ind w:left="2160" w:hanging="360"/>
+      </w:pPr>
+      <w:rPr>
+        <w:rFonts w:ascii="Wingdings" w:hAnsi="Wingdings" w:hint="default"/>
+      </w:rPr>
+    </w:lvl>
+    <w:lvl w:ilvl="3" w:tplc="18090001" w:tentative="1">
+      <w:start w:val="1"/>
+      <w:numFmt w:val="bullet"/>
+      <w:lvlText w:val=""/>
+      <w:lvlJc w:val="left"/>
+      <w:pPr>
+        <w:ind w:left="2880" w:hanging="360"/>
+      </w:pPr>
+      <w:rPr>
+        <w:rFonts w:ascii="Symbol" w:hAnsi="Symbol" w:hint="default"/>
+      </w:rPr>
+    </w:lvl>
+    <w:lvl w:ilvl="4" w:tplc="18090003" w:tentative="1">
+      <w:start w:val="1"/>
+      <w:numFmt w:val="bullet"/>
+      <w:lvlText w:val="o"/>
+      <w:lvlJc w:val="left"/>
+      <w:pPr>
+        <w:ind w:left="3600" w:hanging="360"/>
+      </w:pPr>
+      <w:rPr>
+        <w:rFonts w:ascii="Courier New" w:hAnsi="Courier New" w:cs="Courier New" w:hint="default"/>
+      </w:rPr>
+    </w:lvl>
+    <w:lvl w:ilvl="5" w:tplc="18090005" w:tentative="1">
+      <w:start w:val="1"/>
+      <w:numFmt w:val="bullet"/>
+      <w:lvlText w:val=""/>
+      <w:lvlJc w:val="left"/>
+      <w:pPr>
+        <w:ind w:left="4320" w:hanging="360"/>
+      </w:pPr>
+      <w:rPr>
+        <w:rFonts w:ascii="Wingdings" w:hAnsi="Wingdings" w:hint="default"/>
+      </w:rPr>
+    </w:lvl>
+    <w:lvl w:ilvl="6" w:tplc="18090001" w:tentative="1">
+      <w:start w:val="1"/>
+      <w:numFmt w:val="bullet"/>
+      <w:lvlText w:val=""/>
+      <w:lvlJc w:val="left"/>
+      <w:pPr>
+        <w:ind w:left="5040" w:hanging="360"/>
+      </w:pPr>
+      <w:rPr>
+        <w:rFonts w:ascii="Symbol" w:hAnsi="Symbol" w:hint="default"/>
+      </w:rPr>
+    </w:lvl>
+    <w:lvl w:ilvl="7" w:tplc="18090003" w:tentative="1">
+      <w:start w:val="1"/>
+      <w:numFmt w:val="bullet"/>
+      <w:lvlText w:val="o"/>
+      <w:lvlJc w:val="left"/>
+      <w:pPr>
+        <w:ind w:left="5760" w:hanging="360"/>
+      </w:pPr>
+      <w:rPr>
+        <w:rFonts w:ascii="Courier New" w:hAnsi="Courier New" w:cs="Courier New" w:hint="default"/>
+      </w:rPr>
+    </w:lvl>
+    <w:lvl w:ilvl="8" w:tplc="18090005" w:tentative="1">
+      <w:start w:val="1"/>
+      <w:numFmt w:val="bullet"/>
+      <w:lvlText w:val=""/>
+      <w:lvlJc w:val="left"/>
+      <w:pPr>
+        <w:ind w:left="6480" w:hanging="360"/>
+      </w:pPr>
+      <w:rPr>
+        <w:rFonts w:ascii="Wingdings" w:hAnsi="Wingdings" w:hint="default"/>
+      </w:rPr>
+    </w:lvl>
+  </w:abstractNum>
   <w:num w:numId="1">
     <w:abstractNumId w:val="0"/>
   </w:num>
   <w:num w:numId="2">
+    <w:abstractNumId w:val="2"/>
+  </w:num>
+  <w:num w:numId="3">
     <w:abstractNumId w:val="1"/>
   </w:num>
 </w:numbering>
@@ -2657,6 +3656,28 @@
       <w:lang w:val="en-GB"/>
     </w:rPr>
   </w:style>
+  <w:style w:type="paragraph" w:styleId="Heading1">
+    <w:name w:val="heading 1"/>
+    <w:basedOn w:val="Normal"/>
+    <w:next w:val="Normal"/>
+    <w:link w:val="Heading1Char"/>
+    <w:uiPriority w:val="9"/>
+    <w:qFormat/>
+    <w:rsid w:val="00FD6417"/>
+    <w:pPr>
+      <w:keepNext/>
+      <w:keepLines/>
+      <w:spacing w:before="240" w:after="0" w:line="259" w:lineRule="auto"/>
+      <w:outlineLvl w:val="0"/>
+    </w:pPr>
+    <w:rPr>
+      <w:rFonts w:asciiTheme="majorHAnsi" w:eastAsiaTheme="majorEastAsia" w:hAnsiTheme="majorHAnsi" w:cstheme="majorBidi"/>
+      <w:color w:val="2E74B5" w:themeColor="accent1" w:themeShade="BF"/>
+      <w:sz w:val="32"/>
+      <w:szCs w:val="32"/>
+      <w:lang w:val="en-US"/>
+    </w:rPr>
+  </w:style>
   <w:style w:type="character" w:default="1" w:styleId="DefaultParagraphFont">
     <w:name w:val="Default Paragraph Font"/>
     <w:uiPriority w:val="1"/>
@@ -2724,6 +3745,28 @@
       <w:sz w:val="24"/>
       <w:szCs w:val="24"/>
     </w:rPr>
+  </w:style>
+  <w:style w:type="character" w:customStyle="1" w:styleId="Heading1Char">
+    <w:name w:val="Heading 1 Char"/>
+    <w:basedOn w:val="DefaultParagraphFont"/>
+    <w:link w:val="Heading1"/>
+    <w:uiPriority w:val="9"/>
+    <w:rsid w:val="00FD6417"/>
+    <w:rPr>
+      <w:rFonts w:asciiTheme="majorHAnsi" w:eastAsiaTheme="majorEastAsia" w:hAnsiTheme="majorHAnsi" w:cstheme="majorBidi"/>
+      <w:color w:val="2E74B5" w:themeColor="accent1" w:themeShade="BF"/>
+      <w:sz w:val="32"/>
+      <w:szCs w:val="32"/>
+      <w:lang w:val="en-US"/>
+    </w:rPr>
+  </w:style>
+  <w:style w:type="paragraph" w:styleId="Bibliography">
+    <w:name w:val="Bibliography"/>
+    <w:basedOn w:val="Normal"/>
+    <w:next w:val="Normal"/>
+    <w:uiPriority w:val="37"/>
+    <w:unhideWhenUsed/>
+    <w:rsid w:val="00FD6417"/>
   </w:style>
 </w:styles>
 </file>
@@ -2987,4 +4030,34 @@
     </a:ext>
   </a:extLst>
 </a:theme>
+</file>
+
+<file path=customXml/item1.xml><?xml version="1.0" encoding="utf-8"?>
+<b:Sources xmlns:b="http://schemas.openxmlformats.org/officeDocument/2006/bibliography" xmlns="http://schemas.openxmlformats.org/officeDocument/2006/bibliography" SelectedStyle="\APASixthEditionOfficeOnline.xsl" StyleName="APA" Version="6">
+  <b:Source>
+    <b:Tag>Hom19</b:Tag>
+    <b:SourceType>InternetSite</b:SourceType>
+    <b:Guid>{07BCD45F-7200-4A7D-8556-C72A1989F3BE}</b:Guid>
+    <b:Title>Bambus Solutions</b:Title>
+    <b:Year>2019</b:Year>
+    <b:InternetSiteTitle>Bambus Solutions</b:InternetSiteTitle>
+    <b:Month>01</b:Month>
+    <b:Day>31</b:Day>
+    <b:URL>http://www.bambussolutions.ie/</b:URL>
+    <b:Author>
+      <b:Author>
+        <b:Corporate>Bambus Solutions</b:Corporate>
+      </b:Author>
+    </b:Author>
+    <b:RefOrder>1</b:RefOrder>
+  </b:Source>
+</b:Sources>
+</file>
+
+<file path=customXml/itemProps1.xml><?xml version="1.0" encoding="utf-8"?>
+<ds:datastoreItem xmlns:ds="http://schemas.openxmlformats.org/officeDocument/2006/customXml" ds:itemID="{EADE6C48-031F-42F0-B397-C205C39DEDA7}">
+  <ds:schemaRefs>
+    <ds:schemaRef ds:uri="http://schemas.openxmlformats.org/officeDocument/2006/bibliography"/>
+  </ds:schemaRefs>
+</ds:datastoreItem>
 </file>
</xml_diff>